<commit_message>
added docs to distribution, moving all log files to logs dir
</commit_message>
<xml_diff>
--- a/asm-monitor/src/main/docs/CA APM App Synthetic Monitor Agent.docx
+++ b/asm-monitor/src/main/docs/CA APM App Synthetic Monitor Agent.docx
@@ -3702,27 +3702,25 @@
       <w:pPr>
         <w:pStyle w:val="ListParagraph"/>
       </w:pPr>
-      <w:bookmarkStart w:id="16" w:name="_GoBack"/>
+      <w:r>
+        <w:t xml:space="preserve">Email CA </w:t>
+      </w:r>
+      <w:r>
+        <w:t>App Synthetic Monitor</w:t>
+      </w:r>
+      <w:r>
+        <w:t xml:space="preserve"> support and tell them you need more API credits on your account. </w:t>
+      </w:r>
+    </w:p>
+    <w:p>
+      <w:pPr>
+        <w:pStyle w:val="Heading1"/>
+      </w:pPr>
+      <w:bookmarkStart w:id="16" w:name="_Toc426620741"/>
+      <w:r>
+        <w:t>APPENDIX 1: Agent Metrics</w:t>
+      </w:r>
       <w:bookmarkEnd w:id="16"/>
-      <w:r>
-        <w:t xml:space="preserve">Email CA </w:t>
-      </w:r>
-      <w:r>
-        <w:t>App Synthetic Monitor</w:t>
-      </w:r>
-      <w:r>
-        <w:t xml:space="preserve"> support and tell them you need more API credits on your account. </w:t>
-      </w:r>
-    </w:p>
-    <w:p>
-      <w:pPr>
-        <w:pStyle w:val="Heading1"/>
-      </w:pPr>
-      <w:bookmarkStart w:id="17" w:name="_Toc426620741"/>
-      <w:r>
-        <w:t>APPENDIX 1: Agent Metrics</w:t>
-      </w:r>
-      <w:bookmarkEnd w:id="17"/>
       <w:r>
         <w:t xml:space="preserve"> </w:t>
       </w:r>
@@ -3735,7 +3733,7 @@
           <w:numId w:val="47"/>
         </w:numPr>
       </w:pPr>
-      <w:bookmarkStart w:id="18" w:name="_Toc426620742"/>
+      <w:bookmarkStart w:id="17" w:name="_Toc426620742"/>
       <w:r>
         <w:t>Credit Counts (</w:t>
       </w:r>
@@ -3745,7 +3743,7 @@
       <w:r>
         <w:t>.metrics.credits)</w:t>
       </w:r>
-      <w:bookmarkEnd w:id="18"/>
+      <w:bookmarkEnd w:id="17"/>
       <w:r>
         <w:t xml:space="preserve"> </w:t>
       </w:r>
@@ -3880,7 +3878,7 @@
       <w:pPr>
         <w:pStyle w:val="Heading2"/>
       </w:pPr>
-      <w:bookmarkStart w:id="19" w:name="_Toc426620743"/>
+      <w:bookmarkStart w:id="18" w:name="_Toc426620743"/>
       <w:r>
         <w:t>Probe Logs (</w:t>
       </w:r>
@@ -3890,7 +3888,7 @@
       <w:r>
         <w:t>.metrics.logs)</w:t>
       </w:r>
-      <w:bookmarkEnd w:id="19"/>
+      <w:bookmarkEnd w:id="18"/>
       <w:r>
         <w:t xml:space="preserve"> </w:t>
       </w:r>
@@ -4709,7 +4707,7 @@
       <w:pPr>
         <w:pStyle w:val="Heading2"/>
       </w:pPr>
-      <w:bookmarkStart w:id="20" w:name="_Toc426620744"/>
+      <w:bookmarkStart w:id="19" w:name="_Toc426620744"/>
       <w:r>
         <w:t>Public Stats (</w:t>
       </w:r>
@@ -4719,7 +4717,7 @@
       <w:r>
         <w:t>.metrics.public)</w:t>
       </w:r>
-      <w:bookmarkEnd w:id="20"/>
+      <w:bookmarkEnd w:id="19"/>
       <w:r>
         <w:t xml:space="preserve"> </w:t>
       </w:r>
@@ -5308,7 +5306,7 @@
       <w:pPr>
         <w:pStyle w:val="Heading2"/>
       </w:pPr>
-      <w:bookmarkStart w:id="21" w:name="_Toc426620745"/>
+      <w:bookmarkStart w:id="20" w:name="_Toc426620745"/>
       <w:r>
         <w:t>Rule-level Stats (</w:t>
       </w:r>
@@ -5318,7 +5316,7 @@
       <w:r>
         <w:t>.metrics.stats.rule)</w:t>
       </w:r>
-      <w:bookmarkEnd w:id="21"/>
+      <w:bookmarkEnd w:id="20"/>
       <w:r>
         <w:t xml:space="preserve"> </w:t>
       </w:r>
@@ -5690,11 +5688,11 @@
       <w:pPr>
         <w:pStyle w:val="Heading1"/>
       </w:pPr>
-      <w:bookmarkStart w:id="22" w:name="_Toc426620746"/>
+      <w:bookmarkStart w:id="21" w:name="_Toc426620746"/>
       <w:r>
         <w:t>APPENDIX 2: Agent File Locations</w:t>
       </w:r>
-      <w:bookmarkEnd w:id="22"/>
+      <w:bookmarkEnd w:id="21"/>
     </w:p>
     <w:p>
       <w:r>
@@ -5710,7 +5708,7 @@
     </w:p>
     <w:tbl>
       <w:tblPr>
-        <w:tblW w:w="0" w:type="auto"/>
+        <w:tblW w:w="8838" w:type="dxa"/>
         <w:tblBorders>
           <w:top w:val="nil"/>
           <w:left w:val="nil"/>
@@ -5721,8 +5719,8 @@
         <w:tblLook w:val="0000" w:firstRow="0" w:lastRow="0" w:firstColumn="0" w:lastColumn="0" w:noHBand="0" w:noVBand="0"/>
       </w:tblPr>
       <w:tblGrid>
-        <w:gridCol w:w="4410"/>
-        <w:gridCol w:w="4410"/>
+        <w:gridCol w:w="3798"/>
+        <w:gridCol w:w="5040"/>
       </w:tblGrid>
       <w:tr>
         <w:trPr>
@@ -5730,7 +5728,7 @@
         </w:trPr>
         <w:tc>
           <w:tcPr>
-            <w:tcW w:w="4410" w:type="dxa"/>
+            <w:tcW w:w="3798" w:type="dxa"/>
           </w:tcPr>
           <w:p>
             <w:pPr>
@@ -5776,7 +5774,7 @@
         </w:tc>
         <w:tc>
           <w:tcPr>
-            <w:tcW w:w="4410" w:type="dxa"/>
+            <w:tcW w:w="5040" w:type="dxa"/>
           </w:tcPr>
           <w:p>
             <w:pPr>
@@ -5807,7 +5805,7 @@
         </w:trPr>
         <w:tc>
           <w:tcPr>
-            <w:tcW w:w="4410" w:type="dxa"/>
+            <w:tcW w:w="3798" w:type="dxa"/>
           </w:tcPr>
           <w:p>
             <w:pPr>
@@ -5853,7 +5851,7 @@
         </w:tc>
         <w:tc>
           <w:tcPr>
-            <w:tcW w:w="4410" w:type="dxa"/>
+            <w:tcW w:w="5040" w:type="dxa"/>
           </w:tcPr>
           <w:p>
             <w:pPr>
@@ -5884,7 +5882,7 @@
         </w:trPr>
         <w:tc>
           <w:tcPr>
-            <w:tcW w:w="4410" w:type="dxa"/>
+            <w:tcW w:w="3798" w:type="dxa"/>
           </w:tcPr>
           <w:p>
             <w:pPr>
@@ -5930,7 +5928,7 @@
         </w:tc>
         <w:tc>
           <w:tcPr>
-            <w:tcW w:w="4410" w:type="dxa"/>
+            <w:tcW w:w="5040" w:type="dxa"/>
           </w:tcPr>
           <w:p>
             <w:pPr>
@@ -5950,7 +5948,126 @@
                 <w:color w:val="000000"/>
                 <w:szCs w:val="22"/>
               </w:rPr>
-              <w:t xml:space="preserve">Keeps the Agent from complaining. </w:t>
+              <w:t xml:space="preserve">Agent </w:t>
+            </w:r>
+            <w:r>
+              <w:rPr>
+                <w:rFonts w:cs="Calibri"/>
+                <w:color w:val="000000"/>
+                <w:szCs w:val="22"/>
+              </w:rPr>
+              <w:t>extensions</w:t>
+            </w:r>
+            <w:r>
+              <w:rPr>
+                <w:rFonts w:cs="Calibri"/>
+                <w:color w:val="000000"/>
+                <w:szCs w:val="22"/>
+              </w:rPr>
+              <w:t xml:space="preserve"> </w:t>
+            </w:r>
+          </w:p>
+        </w:tc>
+      </w:tr>
+      <w:tr>
+        <w:trPr>
+          <w:trHeight w:val="324"/>
+        </w:trPr>
+        <w:tc>
+          <w:tcPr>
+            <w:tcW w:w="3798" w:type="dxa"/>
+          </w:tcPr>
+          <w:p>
+            <w:pPr>
+              <w:widowControl w:val="0"/>
+              <w:autoSpaceDE w:val="0"/>
+              <w:autoSpaceDN w:val="0"/>
+              <w:adjustRightInd w:val="0"/>
+              <w:rPr>
+                <w:rFonts w:ascii="Courier New" w:hAnsi="Courier New" w:cs="Courier New"/>
+                <w:color w:val="000000"/>
+                <w:sz w:val="22"/>
+                <w:szCs w:val="22"/>
+              </w:rPr>
+            </w:pPr>
+            <w:r>
+              <w:rPr>
+                <w:rFonts w:ascii="Courier New" w:hAnsi="Courier New" w:cs="Courier New"/>
+                <w:color w:val="000000"/>
+                <w:sz w:val="22"/>
+                <w:szCs w:val="22"/>
+              </w:rPr>
+              <w:t>&lt;E</w:t>
+            </w:r>
+            <w:r>
+              <w:rPr>
+                <w:rFonts w:ascii="Courier New" w:hAnsi="Courier New" w:cs="Courier New"/>
+                <w:color w:val="000000"/>
+                <w:sz w:val="22"/>
+                <w:szCs w:val="22"/>
+              </w:rPr>
+              <w:t>PA_HOME&gt;</w:t>
+            </w:r>
+            <w:r>
+              <w:rPr>
+                <w:rFonts w:ascii="Courier New" w:hAnsi="Courier New" w:cs="Courier New"/>
+                <w:color w:val="000000"/>
+                <w:sz w:val="22"/>
+                <w:szCs w:val="22"/>
+              </w:rPr>
+              <w:t>/</w:t>
+            </w:r>
+            <w:r>
+              <w:rPr>
+                <w:rFonts w:ascii="Courier New" w:hAnsi="Courier New" w:cs="Courier New"/>
+                <w:color w:val="000000"/>
+                <w:sz w:val="22"/>
+                <w:szCs w:val="22"/>
+              </w:rPr>
+              <w:t>docs</w:t>
+            </w:r>
+            <w:r>
+              <w:rPr>
+                <w:rFonts w:ascii="Courier New" w:hAnsi="Courier New" w:cs="Courier New"/>
+                <w:color w:val="000000"/>
+                <w:sz w:val="22"/>
+                <w:szCs w:val="22"/>
+              </w:rPr>
+              <w:t xml:space="preserve"> </w:t>
+            </w:r>
+          </w:p>
+        </w:tc>
+        <w:tc>
+          <w:tcPr>
+            <w:tcW w:w="5040" w:type="dxa"/>
+          </w:tcPr>
+          <w:p>
+            <w:pPr>
+              <w:widowControl w:val="0"/>
+              <w:autoSpaceDE w:val="0"/>
+              <w:autoSpaceDN w:val="0"/>
+              <w:adjustRightInd w:val="0"/>
+              <w:rPr>
+                <w:rFonts w:cs="Calibri"/>
+                <w:color w:val="000000"/>
+                <w:szCs w:val="22"/>
+              </w:rPr>
+            </w:pPr>
+            <w:r>
+              <w:rPr>
+                <w:rFonts w:cs="Calibri"/>
+                <w:color w:val="000000"/>
+                <w:szCs w:val="22"/>
+              </w:rPr>
+              <w:t>Documentation</w:t>
+            </w:r>
+            <w:r>
+              <w:rPr>
+                <w:rFonts w:cs="Calibri"/>
+                <w:color w:val="000000"/>
+                <w:szCs w:val="22"/>
+              </w:rPr>
+              <w:t xml:space="preserve"> </w:t>
             </w:r>
           </w:p>
         </w:tc>
@@ -5961,7 +6078,7 @@
         </w:trPr>
         <w:tc>
           <w:tcPr>
-            <w:tcW w:w="4410" w:type="dxa"/>
+            <w:tcW w:w="3798" w:type="dxa"/>
           </w:tcPr>
           <w:p>
             <w:pPr>
@@ -6007,7 +6124,7 @@
         </w:tc>
         <w:tc>
           <w:tcPr>
-            <w:tcW w:w="4410" w:type="dxa"/>
+            <w:tcW w:w="5040" w:type="dxa"/>
           </w:tcPr>
           <w:p>
             <w:pPr>
@@ -6034,11 +6151,11 @@
       </w:tr>
       <w:tr>
         <w:trPr>
-          <w:trHeight w:val="263"/>
+          <w:trHeight w:val="110"/>
         </w:trPr>
         <w:tc>
           <w:tcPr>
-            <w:tcW w:w="4410" w:type="dxa"/>
+            <w:tcW w:w="3798" w:type="dxa"/>
           </w:tcPr>
           <w:p>
             <w:pPr>
@@ -6053,83 +6170,8 @@
                 <w:szCs w:val="22"/>
               </w:rPr>
             </w:pPr>
-            <w:r>
-              <w:rPr>
-                <w:rFonts w:ascii="Courier New" w:hAnsi="Courier New" w:cs="Courier New"/>
-                <w:color w:val="000000"/>
-                <w:sz w:val="22"/>
-                <w:szCs w:val="22"/>
-              </w:rPr>
-              <w:t>&lt;E</w:t>
-            </w:r>
-            <w:r>
-              <w:rPr>
-                <w:rFonts w:ascii="Courier New" w:hAnsi="Courier New" w:cs="Courier New"/>
-                <w:color w:val="000000"/>
-                <w:sz w:val="22"/>
-                <w:szCs w:val="22"/>
-              </w:rPr>
-              <w:t>PA_HOME&gt;</w:t>
-            </w:r>
-            <w:r>
-              <w:rPr>
-                <w:rFonts w:ascii="Courier New" w:hAnsi="Courier New" w:cs="Courier New"/>
-                <w:color w:val="000000"/>
-                <w:sz w:val="22"/>
-                <w:szCs w:val="22"/>
-              </w:rPr>
-              <w:t xml:space="preserve">/localTestFiles </w:t>
-            </w:r>
-          </w:p>
-        </w:tc>
-        <w:tc>
-          <w:tcPr>
-            <w:tcW w:w="4410" w:type="dxa"/>
-          </w:tcPr>
-          <w:p>
-            <w:pPr>
-              <w:widowControl w:val="0"/>
-              <w:autoSpaceDE w:val="0"/>
-              <w:autoSpaceDN w:val="0"/>
-              <w:adjustRightInd w:val="0"/>
-              <w:rPr>
-                <w:rFonts w:cs="Calibri"/>
-                <w:color w:val="000000"/>
-                <w:szCs w:val="22"/>
-              </w:rPr>
-            </w:pPr>
-            <w:r>
-              <w:rPr>
-                <w:rFonts w:cs="Calibri"/>
-                <w:color w:val="000000"/>
-                <w:szCs w:val="22"/>
-              </w:rPr>
-              <w:t xml:space="preserve">For testing the Agent when no Internet connection is available. </w:t>
-            </w:r>
-          </w:p>
-        </w:tc>
-      </w:tr>
-      <w:tr>
-        <w:trPr>
-          <w:trHeight w:val="110"/>
-        </w:trPr>
-        <w:tc>
-          <w:tcPr>
-            <w:tcW w:w="4410" w:type="dxa"/>
-          </w:tcPr>
-          <w:p>
-            <w:pPr>
-              <w:widowControl w:val="0"/>
-              <w:autoSpaceDE w:val="0"/>
-              <w:autoSpaceDN w:val="0"/>
-              <w:adjustRightInd w:val="0"/>
-              <w:rPr>
-                <w:rFonts w:ascii="Courier New" w:hAnsi="Courier New" w:cs="Courier New"/>
-                <w:color w:val="000000"/>
-                <w:sz w:val="22"/>
-                <w:szCs w:val="22"/>
-              </w:rPr>
-            </w:pPr>
+            <w:bookmarkStart w:id="22" w:name="_GoBack"/>
+            <w:bookmarkEnd w:id="22"/>
             <w:r>
               <w:rPr>
                 <w:rFonts w:ascii="Courier New" w:hAnsi="Courier New" w:cs="Courier New"/>
@@ -6161,7 +6203,7 @@
         </w:tc>
         <w:tc>
           <w:tcPr>
-            <w:tcW w:w="4410" w:type="dxa"/>
+            <w:tcW w:w="5040" w:type="dxa"/>
           </w:tcPr>
           <w:p>
             <w:pPr>
@@ -6192,7 +6234,7 @@
         </w:trPr>
         <w:tc>
           <w:tcPr>
-            <w:tcW w:w="4410" w:type="dxa"/>
+            <w:tcW w:w="3798" w:type="dxa"/>
           </w:tcPr>
           <w:p>
             <w:pPr>
@@ -6238,7 +6280,7 @@
         </w:tc>
         <w:tc>
           <w:tcPr>
-            <w:tcW w:w="4410" w:type="dxa"/>
+            <w:tcW w:w="5040" w:type="dxa"/>
           </w:tcPr>
           <w:p>
             <w:pPr>
@@ -6269,7 +6311,7 @@
         </w:trPr>
         <w:tc>
           <w:tcPr>
-            <w:tcW w:w="4410" w:type="dxa"/>
+            <w:tcW w:w="3798" w:type="dxa"/>
           </w:tcPr>
           <w:p>
             <w:pPr>
@@ -6315,7 +6357,7 @@
         </w:tc>
         <w:tc>
           <w:tcPr>
-            <w:tcW w:w="4410" w:type="dxa"/>
+            <w:tcW w:w="5040" w:type="dxa"/>
           </w:tcPr>
           <w:p>
             <w:pPr>
@@ -6971,7 +7013,7 @@
               <w:noProof/>
               <w:color w:val="595959" w:themeColor="text1" w:themeTint="A6"/>
             </w:rPr>
-            <w:t>8</w:t>
+            <w:t>10</w:t>
           </w:r>
           <w:r>
             <w:rPr>
@@ -10615,6 +10657,7 @@
   <w:style w:type="character" w:default="1" w:styleId="DefaultParagraphFont">
     <w:name w:val="Default Paragraph Font"/>
     <w:uiPriority w:val="1"/>
+    <w:semiHidden/>
     <w:unhideWhenUsed/>
   </w:style>
   <w:style w:type="table" w:default="1" w:styleId="TableNormal">
@@ -11257,6 +11300,7 @@
   <w:rsids>
     <w:rsidRoot w:val="00821F10"/>
     <w:rsid w:val="001951EC"/>
+    <w:rsid w:val="007B4F7D"/>
     <w:rsid w:val="00821F10"/>
     <w:rsid w:val="009E7870"/>
     <w:rsid w:val="00B140F9"/>
@@ -12060,7 +12104,7 @@
 </file>
 
 <file path=customXml/itemProps1.xml><?xml version="1.0" encoding="utf-8"?>
-<ds:datastoreItem xmlns:ds="http://schemas.openxmlformats.org/officeDocument/2006/customXml" ds:itemID="{85011269-FD1F-8949-81F5-93392BE06984}">
+<ds:datastoreItem xmlns:ds="http://schemas.openxmlformats.org/officeDocument/2006/customXml" ds:itemID="{EAE8E455-1439-4D40-8204-1247BAC2F8BB}">
   <ds:schemaRefs>
     <ds:schemaRef ds:uri="http://schemas.openxmlformats.org/officeDocument/2006/bibliography"/>
   </ds:schemaRefs>

</xml_diff>

<commit_message>
moved config fiel to config directory
</commit_message>
<xml_diff>
--- a/asm-monitor/src/main/docs/CA APM App Synthetic Monitor Agent.docx
+++ b/asm-monitor/src/main/docs/CA APM App Synthetic Monitor Agent.docx
@@ -416,7 +416,15 @@
         <w:rPr>
           <w:noProof/>
         </w:rPr>
-        <w:t>Download and install the EPAgent</w:t>
+        <w:t>Download and install th</w:t>
+      </w:r>
+      <w:bookmarkStart w:id="0" w:name="_GoBack"/>
+      <w:bookmarkEnd w:id="0"/>
+      <w:r>
+        <w:rPr>
+          <w:noProof/>
+        </w:rPr>
+        <w:t>e EPAgent</w:t>
       </w:r>
       <w:r>
         <w:rPr>
@@ -743,7 +751,7 @@
         <w:rPr>
           <w:noProof/>
         </w:rPr>
-        <w:t>5</w:t>
+        <w:t>6</w:t>
       </w:r>
       <w:r>
         <w:rPr>
@@ -1021,7 +1029,7 @@
         <w:rPr>
           <w:noProof/>
         </w:rPr>
-        <w:t>6</w:t>
+        <w:t>7</w:t>
       </w:r>
       <w:r>
         <w:rPr>
@@ -1783,11 +1791,11 @@
       <w:pPr>
         <w:pStyle w:val="Heading1"/>
       </w:pPr>
-      <w:bookmarkStart w:id="0" w:name="_Toc426620725"/>
+      <w:bookmarkStart w:id="1" w:name="_Toc426620725"/>
       <w:r>
         <w:t>Purpose</w:t>
       </w:r>
-      <w:bookmarkEnd w:id="0"/>
+      <w:bookmarkEnd w:id="1"/>
       <w:r>
         <w:t xml:space="preserve"> </w:t>
       </w:r>
@@ -1905,11 +1913,11 @@
           <w:numId w:val="0"/>
         </w:numPr>
       </w:pPr>
-      <w:bookmarkStart w:id="1" w:name="_Toc426620726"/>
+      <w:bookmarkStart w:id="2" w:name="_Toc426620726"/>
       <w:r>
         <w:t>Disclaimer</w:t>
       </w:r>
-      <w:bookmarkEnd w:id="1"/>
+      <w:bookmarkEnd w:id="2"/>
       <w:r>
         <w:t xml:space="preserve"> </w:t>
       </w:r>
@@ -1957,11 +1965,11 @@
       <w:pPr>
         <w:pStyle w:val="Heading1"/>
       </w:pPr>
-      <w:bookmarkStart w:id="2" w:name="_Toc426620727"/>
+      <w:bookmarkStart w:id="3" w:name="_Toc426620727"/>
       <w:r>
         <w:t>Prerequisite Steps</w:t>
       </w:r>
-      <w:bookmarkEnd w:id="2"/>
+      <w:bookmarkEnd w:id="3"/>
       <w:r>
         <w:t xml:space="preserve"> </w:t>
       </w:r>
@@ -2243,21 +2251,21 @@
       <w:pPr>
         <w:pStyle w:val="Heading1"/>
       </w:pPr>
-      <w:bookmarkStart w:id="3" w:name="_Toc426620728"/>
+      <w:bookmarkStart w:id="4" w:name="_Toc426620728"/>
       <w:r>
         <w:t>Agent Configuration Steps</w:t>
       </w:r>
-      <w:bookmarkEnd w:id="3"/>
+      <w:bookmarkEnd w:id="4"/>
     </w:p>
     <w:p>
       <w:pPr>
         <w:pStyle w:val="Heading2"/>
       </w:pPr>
-      <w:bookmarkStart w:id="4" w:name="_Toc426620729"/>
+      <w:bookmarkStart w:id="5" w:name="_Toc426620729"/>
       <w:r>
         <w:t>Download and install the EPAgent</w:t>
       </w:r>
-      <w:bookmarkEnd w:id="4"/>
+      <w:bookmarkEnd w:id="5"/>
     </w:p>
     <w:p>
       <w:pPr>
@@ -2395,11 +2403,11 @@
       <w:pPr>
         <w:pStyle w:val="Heading2"/>
       </w:pPr>
-      <w:bookmarkStart w:id="5" w:name="_Toc426620730"/>
+      <w:bookmarkStart w:id="6" w:name="_Toc426620730"/>
       <w:r>
         <w:t>Extract the App Synthetic Monitor files</w:t>
       </w:r>
-      <w:bookmarkEnd w:id="5"/>
+      <w:bookmarkEnd w:id="6"/>
     </w:p>
     <w:p>
       <w:r>
@@ -2436,6 +2444,9 @@
         </w:numPr>
       </w:pPr>
       <w:r>
+        <w:t>config/</w:t>
+      </w:r>
+      <w:r>
         <w:t>AppSyntheticMonitor.properties</w:t>
       </w:r>
     </w:p>
@@ -2448,6 +2459,9 @@
         </w:numPr>
       </w:pPr>
       <w:r>
+        <w:t>typeviewers/</w:t>
+      </w:r>
+      <w:r>
         <w:t>AppSyntheticMonitor.typeviewers.xml</w:t>
       </w:r>
     </w:p>
@@ -2489,13 +2503,43 @@
     </w:p>
     <w:p>
       <w:pPr>
+        <w:pStyle w:val="ListParagraph"/>
+        <w:numPr>
+          <w:ilvl w:val="0"/>
+          <w:numId w:val="26"/>
+        </w:numPr>
+      </w:pPr>
+      <w:r>
+        <w:t>docs/</w:t>
+      </w:r>
+      <w:r>
+        <w:t>CA APM App Synthetic Monitor Agent.docx</w:t>
+      </w:r>
+    </w:p>
+    <w:p>
+      <w:r>
+        <w:t xml:space="preserve">Run </w:t>
+      </w:r>
+      <w:r>
+        <w:rPr>
+          <w:rFonts w:ascii="Courier New" w:hAnsi="Courier New" w:cs="Courier New"/>
+          <w:sz w:val="22"/>
+        </w:rPr>
+        <w:t>chmod 755 bin/*.sh</w:t>
+      </w:r>
+      <w:r>
+        <w:t xml:space="preserve"> to make the shell scripts executable.</w:t>
+      </w:r>
+    </w:p>
+    <w:p>
+      <w:pPr>
         <w:pStyle w:val="Heading2"/>
       </w:pPr>
-      <w:bookmarkStart w:id="6" w:name="_Toc426620731"/>
+      <w:bookmarkStart w:id="7" w:name="_Toc426620731"/>
       <w:r>
         <w:t>(Optional) Encrypt your API password using the included script</w:t>
       </w:r>
-      <w:bookmarkEnd w:id="6"/>
+      <w:bookmarkEnd w:id="7"/>
     </w:p>
     <w:p>
       <w:r>
@@ -2542,11 +2586,11 @@
       <w:pPr>
         <w:pStyle w:val="Heading2"/>
       </w:pPr>
-      <w:bookmarkStart w:id="7" w:name="_Toc426620732"/>
+      <w:bookmarkStart w:id="8" w:name="_Toc426620732"/>
       <w:r>
         <w:t>Configure the EPAgent wrapper</w:t>
       </w:r>
-      <w:bookmarkEnd w:id="7"/>
+      <w:bookmarkEnd w:id="8"/>
     </w:p>
     <w:p>
       <w:pPr>
@@ -2650,16 +2694,31 @@
     </w:p>
     <w:p>
       <w:pPr>
+        <w:rPr>
+          <w:rFonts w:asciiTheme="majorHAnsi" w:eastAsiaTheme="majorEastAsia" w:hAnsiTheme="majorHAnsi" w:cstheme="majorBidi"/>
+          <w:b/>
+          <w:bCs/>
+          <w:color w:val="4F81BD" w:themeColor="accent1"/>
+          <w:sz w:val="26"/>
+          <w:szCs w:val="26"/>
+        </w:rPr>
+      </w:pPr>
+      <w:bookmarkStart w:id="9" w:name="_Toc426620733"/>
+      <w:r>
+        <w:br w:type="page"/>
+      </w:r>
+    </w:p>
+    <w:p>
+      <w:pPr>
         <w:pStyle w:val="Heading2"/>
       </w:pPr>
-      <w:bookmarkStart w:id="8" w:name="_Toc426620733"/>
       <w:r>
         <w:t xml:space="preserve">Configure the </w:t>
       </w:r>
       <w:r>
         <w:t>App Synthetic Monitor EPAgent Plugin.</w:t>
       </w:r>
-      <w:bookmarkEnd w:id="8"/>
+      <w:bookmarkEnd w:id="9"/>
     </w:p>
     <w:p>
       <w:pPr>
@@ -2986,11 +3045,11 @@
       <w:pPr>
         <w:pStyle w:val="Heading2"/>
       </w:pPr>
-      <w:bookmarkStart w:id="9" w:name="_Toc426620734"/>
+      <w:bookmarkStart w:id="10" w:name="_Toc426620734"/>
       <w:r>
         <w:t>(Optional) Install the Agent as a Windows service using the included script.</w:t>
       </w:r>
-      <w:bookmarkEnd w:id="9"/>
+      <w:bookmarkEnd w:id="10"/>
       <w:r>
         <w:t xml:space="preserve"> </w:t>
       </w:r>
@@ -3049,7 +3108,7 @@
       <w:r>
         <w:t xml:space="preserve"> </w:t>
       </w:r>
-      <w:bookmarkStart w:id="10" w:name="_Toc426620735"/>
+      <w:bookmarkStart w:id="11" w:name="_Toc426620735"/>
       <w:r>
         <w:t xml:space="preserve">(Optional) Copy the </w:t>
       </w:r>
@@ -3059,7 +3118,7 @@
       <w:r>
         <w:t xml:space="preserve"> management module to the EM.</w:t>
       </w:r>
-      <w:bookmarkEnd w:id="10"/>
+      <w:bookmarkEnd w:id="11"/>
       <w:r>
         <w:t xml:space="preserve"> </w:t>
       </w:r>
@@ -3110,7 +3169,7 @@
       <w:pPr>
         <w:pStyle w:val="Heading2"/>
       </w:pPr>
-      <w:bookmarkStart w:id="11" w:name="_Toc426620736"/>
+      <w:bookmarkStart w:id="12" w:name="_Toc426620736"/>
       <w:r>
         <w:t xml:space="preserve">(Optional) Copy the </w:t>
       </w:r>
@@ -3120,7 +3179,7 @@
       <w:r>
         <w:t xml:space="preserve"> Typeviews to the EM</w:t>
       </w:r>
-      <w:bookmarkEnd w:id="11"/>
+      <w:bookmarkEnd w:id="12"/>
       <w:r>
         <w:t xml:space="preserve"> </w:t>
       </w:r>
@@ -3168,11 +3227,11 @@
       <w:pPr>
         <w:pStyle w:val="Heading1"/>
       </w:pPr>
-      <w:bookmarkStart w:id="12" w:name="_Toc426620737"/>
+      <w:bookmarkStart w:id="13" w:name="_Toc426620737"/>
       <w:r>
         <w:t>Running the Agent</w:t>
       </w:r>
-      <w:bookmarkEnd w:id="12"/>
+      <w:bookmarkEnd w:id="13"/>
       <w:r>
         <w:t xml:space="preserve"> </w:t>
       </w:r>
@@ -3248,11 +3307,11 @@
       <w:pPr>
         <w:pStyle w:val="Heading1"/>
       </w:pPr>
-      <w:bookmarkStart w:id="13" w:name="_Toc426620738"/>
+      <w:bookmarkStart w:id="14" w:name="_Toc426620738"/>
       <w:r>
         <w:t>Troubleshooting</w:t>
       </w:r>
-      <w:bookmarkEnd w:id="13"/>
+      <w:bookmarkEnd w:id="14"/>
     </w:p>
     <w:p>
       <w:pPr>
@@ -3262,11 +3321,11 @@
           <w:numId w:val="46"/>
         </w:numPr>
       </w:pPr>
-      <w:bookmarkStart w:id="14" w:name="_Toc426620739"/>
+      <w:bookmarkStart w:id="15" w:name="_Toc426620739"/>
       <w:r>
         <w:t>Help! I’m getting no data!</w:t>
       </w:r>
-      <w:bookmarkEnd w:id="14"/>
+      <w:bookmarkEnd w:id="15"/>
       <w:r>
         <w:t xml:space="preserve"> </w:t>
       </w:r>
@@ -3428,11 +3487,11 @@
       <w:pPr>
         <w:pStyle w:val="Heading2"/>
       </w:pPr>
-      <w:bookmarkStart w:id="15" w:name="_Toc426620740"/>
+      <w:bookmarkStart w:id="16" w:name="_Toc426620740"/>
       <w:r>
         <w:t>Help! I’m out of (or low on) API Credits!</w:t>
       </w:r>
-      <w:bookmarkEnd w:id="15"/>
+      <w:bookmarkEnd w:id="16"/>
       <w:r>
         <w:t xml:space="preserve"> </w:t>
       </w:r>
@@ -3716,11 +3775,11 @@
       <w:pPr>
         <w:pStyle w:val="Heading1"/>
       </w:pPr>
-      <w:bookmarkStart w:id="16" w:name="_Toc426620741"/>
+      <w:bookmarkStart w:id="17" w:name="_Toc426620741"/>
       <w:r>
         <w:t>APPENDIX 1: Agent Metrics</w:t>
       </w:r>
-      <w:bookmarkEnd w:id="16"/>
+      <w:bookmarkEnd w:id="17"/>
       <w:r>
         <w:t xml:space="preserve"> </w:t>
       </w:r>
@@ -3733,7 +3792,7 @@
           <w:numId w:val="47"/>
         </w:numPr>
       </w:pPr>
-      <w:bookmarkStart w:id="17" w:name="_Toc426620742"/>
+      <w:bookmarkStart w:id="18" w:name="_Toc426620742"/>
       <w:r>
         <w:t>Credit Counts (</w:t>
       </w:r>
@@ -3743,7 +3802,7 @@
       <w:r>
         <w:t>.metrics.credits)</w:t>
       </w:r>
-      <w:bookmarkEnd w:id="17"/>
+      <w:bookmarkEnd w:id="18"/>
       <w:r>
         <w:t xml:space="preserve"> </w:t>
       </w:r>
@@ -3878,7 +3937,7 @@
       <w:pPr>
         <w:pStyle w:val="Heading2"/>
       </w:pPr>
-      <w:bookmarkStart w:id="18" w:name="_Toc426620743"/>
+      <w:bookmarkStart w:id="19" w:name="_Toc426620743"/>
       <w:r>
         <w:t>Probe Logs (</w:t>
       </w:r>
@@ -3888,7 +3947,7 @@
       <w:r>
         <w:t>.metrics.logs)</w:t>
       </w:r>
-      <w:bookmarkEnd w:id="18"/>
+      <w:bookmarkEnd w:id="19"/>
       <w:r>
         <w:t xml:space="preserve"> </w:t>
       </w:r>
@@ -4707,7 +4766,7 @@
       <w:pPr>
         <w:pStyle w:val="Heading2"/>
       </w:pPr>
-      <w:bookmarkStart w:id="19" w:name="_Toc426620744"/>
+      <w:bookmarkStart w:id="20" w:name="_Toc426620744"/>
       <w:r>
         <w:t>Public Stats (</w:t>
       </w:r>
@@ -4717,7 +4776,7 @@
       <w:r>
         <w:t>.metrics.public)</w:t>
       </w:r>
-      <w:bookmarkEnd w:id="19"/>
+      <w:bookmarkEnd w:id="20"/>
       <w:r>
         <w:t xml:space="preserve"> </w:t>
       </w:r>
@@ -5306,7 +5365,7 @@
       <w:pPr>
         <w:pStyle w:val="Heading2"/>
       </w:pPr>
-      <w:bookmarkStart w:id="20" w:name="_Toc426620745"/>
+      <w:bookmarkStart w:id="21" w:name="_Toc426620745"/>
       <w:r>
         <w:t>Rule-level Stats (</w:t>
       </w:r>
@@ -5316,7 +5375,7 @@
       <w:r>
         <w:t>.metrics.stats.rule)</w:t>
       </w:r>
-      <w:bookmarkEnd w:id="20"/>
+      <w:bookmarkEnd w:id="21"/>
       <w:r>
         <w:t xml:space="preserve"> </w:t>
       </w:r>
@@ -5688,11 +5747,11 @@
       <w:pPr>
         <w:pStyle w:val="Heading1"/>
       </w:pPr>
-      <w:bookmarkStart w:id="21" w:name="_Toc426620746"/>
+      <w:bookmarkStart w:id="22" w:name="_Toc426620746"/>
       <w:r>
         <w:t>APPENDIX 2: Agent File Locations</w:t>
       </w:r>
-      <w:bookmarkEnd w:id="21"/>
+      <w:bookmarkEnd w:id="22"/>
     </w:p>
     <w:p>
       <w:r>
@@ -6170,8 +6229,6 @@
                 <w:szCs w:val="22"/>
               </w:rPr>
             </w:pPr>
-            <w:bookmarkStart w:id="22" w:name="_GoBack"/>
-            <w:bookmarkEnd w:id="22"/>
             <w:r>
               <w:rPr>
                 <w:rFonts w:ascii="Courier New" w:hAnsi="Courier New" w:cs="Courier New"/>
@@ -7013,7 +7070,7 @@
               <w:noProof/>
               <w:color w:val="595959" w:themeColor="text1" w:themeTint="A6"/>
             </w:rPr>
-            <w:t>10</w:t>
+            <w:t>2</w:t>
           </w:r>
           <w:r>
             <w:rPr>
@@ -11299,8 +11356,8 @@
   </w:compat>
   <w:rsids>
     <w:rsidRoot w:val="00821F10"/>
+    <w:rsid w:val="00096188"/>
     <w:rsid w:val="001951EC"/>
-    <w:rsid w:val="007B4F7D"/>
     <w:rsid w:val="00821F10"/>
     <w:rsid w:val="009E7870"/>
     <w:rsid w:val="00B140F9"/>
@@ -12104,7 +12161,7 @@
 </file>
 
 <file path=customXml/itemProps1.xml><?xml version="1.0" encoding="utf-8"?>
-<ds:datastoreItem xmlns:ds="http://schemas.openxmlformats.org/officeDocument/2006/customXml" ds:itemID="{EAE8E455-1439-4D40-8204-1247BAC2F8BB}">
+<ds:datastoreItem xmlns:ds="http://schemas.openxmlformats.org/officeDocument/2006/customXml" ds:itemID="{550EC78B-AF2B-0D4C-81C1-69D381D155BD}">
   <ds:schemaRefs>
     <ds:schemaRef ds:uri="http://schemas.openxmlformats.org/officeDocument/2006/bibliography"/>
   </ds:schemaRefs>

</xml_diff>

<commit_message>
added Java 1.7 requirement
</commit_message>
<xml_diff>
--- a/asm-monitor/src/main/docs/CA APM App Synthetic Monitor Agent.docx
+++ b/asm-monitor/src/main/docs/CA APM App Synthetic Monitor Agent.docx
@@ -416,15 +416,7 @@
         <w:rPr>
           <w:noProof/>
         </w:rPr>
-        <w:t>Download and install th</w:t>
-      </w:r>
-      <w:bookmarkStart w:id="0" w:name="_GoBack"/>
-      <w:bookmarkEnd w:id="0"/>
-      <w:r>
-        <w:rPr>
-          <w:noProof/>
-        </w:rPr>
-        <w:t>e EPAgent</w:t>
+        <w:t>Download and install the EPAgent</w:t>
       </w:r>
       <w:r>
         <w:rPr>
@@ -1791,11 +1783,11 @@
       <w:pPr>
         <w:pStyle w:val="Heading1"/>
       </w:pPr>
-      <w:bookmarkStart w:id="1" w:name="_Toc426620725"/>
+      <w:bookmarkStart w:id="0" w:name="_Toc426620725"/>
       <w:r>
         <w:t>Purpose</w:t>
       </w:r>
-      <w:bookmarkEnd w:id="1"/>
+      <w:bookmarkEnd w:id="0"/>
       <w:r>
         <w:t xml:space="preserve"> </w:t>
       </w:r>
@@ -1913,11 +1905,11 @@
           <w:numId w:val="0"/>
         </w:numPr>
       </w:pPr>
-      <w:bookmarkStart w:id="2" w:name="_Toc426620726"/>
+      <w:bookmarkStart w:id="1" w:name="_Toc426620726"/>
       <w:r>
         <w:t>Disclaimer</w:t>
       </w:r>
-      <w:bookmarkEnd w:id="2"/>
+      <w:bookmarkEnd w:id="1"/>
       <w:r>
         <w:t xml:space="preserve"> </w:t>
       </w:r>
@@ -1965,11 +1957,11 @@
       <w:pPr>
         <w:pStyle w:val="Heading1"/>
       </w:pPr>
-      <w:bookmarkStart w:id="3" w:name="_Toc426620727"/>
+      <w:bookmarkStart w:id="2" w:name="_Toc426620727"/>
       <w:r>
         <w:t>Prerequisite Steps</w:t>
       </w:r>
-      <w:bookmarkEnd w:id="3"/>
+      <w:bookmarkEnd w:id="2"/>
       <w:r>
         <w:t xml:space="preserve"> </w:t>
       </w:r>
@@ -2176,11 +2168,41 @@
           <w:b/>
           <w:bCs/>
         </w:rPr>
-        <w:t xml:space="preserve">Ensure Java 1.5 or 1.6 is installed on the machine where you’re running the Agent. </w:t>
+        <w:t xml:space="preserve">Ensure </w:t>
+      </w:r>
+      <w:r>
+        <w:rPr>
+          <w:b/>
+          <w:bCs/>
+        </w:rPr>
+        <w:t xml:space="preserve">at least </w:t>
+      </w:r>
+      <w:r>
+        <w:rPr>
+          <w:b/>
+          <w:bCs/>
+        </w:rPr>
+        <w:t>Java 1.</w:t>
+      </w:r>
+      <w:r>
+        <w:rPr>
+          <w:b/>
+          <w:bCs/>
+        </w:rPr>
+        <w:t>7</w:t>
+      </w:r>
+      <w:r>
+        <w:rPr>
+          <w:b/>
+          <w:bCs/>
+        </w:rPr>
+        <w:t xml:space="preserve"> is installed on the machine where you’re running the Agent. </w:t>
       </w:r>
       <w:r>
         <w:t xml:space="preserve">Make sure it’s on the PATH, or set it in the script you will be using to run the Agent. </w:t>
       </w:r>
+      <w:bookmarkStart w:id="3" w:name="_GoBack"/>
+      <w:bookmarkEnd w:id="3"/>
     </w:p>
     <w:p>
       <w:pPr>
@@ -7070,7 +7092,7 @@
               <w:noProof/>
               <w:color w:val="595959" w:themeColor="text1" w:themeTint="A6"/>
             </w:rPr>
-            <w:t>2</w:t>
+            <w:t>4</w:t>
           </w:r>
           <w:r>
             <w:rPr>
@@ -10252,7 +10274,7 @@
     </w:rPrDefault>
     <w:pPrDefault/>
   </w:docDefaults>
-  <w:latentStyles w:defLockedState="0" w:defUIPriority="99" w:defSemiHidden="0" w:defUnhideWhenUsed="0" w:defQFormat="0" w:count="380">
+  <w:latentStyles w:defLockedState="0" w:defUIPriority="99" w:defSemiHidden="0" w:defUnhideWhenUsed="0" w:defQFormat="0" w:count="382">
     <w:lsdException w:name="Normal" w:uiPriority="0" w:qFormat="1"/>
     <w:lsdException w:name="heading 1" w:uiPriority="9" w:qFormat="1"/>
     <w:lsdException w:name="heading 2" w:semiHidden="1" w:uiPriority="9" w:unhideWhenUsed="1" w:qFormat="1"/>
@@ -10358,7 +10380,6 @@
     <w:lsdException w:name="HTML Sample" w:semiHidden="1" w:unhideWhenUsed="1"/>
     <w:lsdException w:name="HTML Typewriter" w:semiHidden="1" w:unhideWhenUsed="1"/>
     <w:lsdException w:name="HTML Variable" w:semiHidden="1" w:unhideWhenUsed="1"/>
-    <w:lsdException w:name="Normal Table" w:semiHidden="1" w:unhideWhenUsed="1"/>
     <w:lsdException w:name="annotation subject" w:semiHidden="1" w:unhideWhenUsed="1"/>
     <w:lsdException w:name="No List" w:semiHidden="1" w:unhideWhenUsed="1"/>
     <w:lsdException w:name="Outline List 1" w:semiHidden="1" w:unhideWhenUsed="1"/>
@@ -10404,11 +10425,9 @@
     <w:lsdException w:name="Table Subtle 1" w:semiHidden="1" w:unhideWhenUsed="1"/>
     <w:lsdException w:name="Table Subtle 2" w:semiHidden="1" w:unhideWhenUsed="1"/>
     <w:lsdException w:name="Table Web 1" w:semiHidden="1" w:unhideWhenUsed="1"/>
-    <w:lsdException w:name="Table Web 2" w:semiHidden="1" w:unhideWhenUsed="1"/>
     <w:lsdException w:name="Table Web 3" w:semiHidden="1" w:unhideWhenUsed="1"/>
     <w:lsdException w:name="Balloon Text" w:semiHidden="1" w:unhideWhenUsed="1"/>
     <w:lsdException w:name="Table Grid" w:uiPriority="59"/>
-    <w:lsdException w:name="Table Theme" w:semiHidden="1" w:unhideWhenUsed="1"/>
     <w:lsdException w:name="Note Level 1" w:semiHidden="1" w:unhideWhenUsed="1"/>
     <w:lsdException w:name="Note Level 2" w:semiHidden="1" w:unhideWhenUsed="1"/>
     <w:lsdException w:name="Note Level 3" w:semiHidden="1" w:unhideWhenUsed="1"/>
@@ -10633,6 +10652,8 @@
     <w:lsdException w:name="List Table 5 Dark Accent 6" w:uiPriority="50"/>
     <w:lsdException w:name="List Table 6 Colorful Accent 6" w:uiPriority="51"/>
     <w:lsdException w:name="List Table 7 Colorful Accent 6" w:uiPriority="52"/>
+    <w:lsdException w:name="Mention" w:semiHidden="1" w:unhideWhenUsed="1"/>
+    <w:lsdException w:name="Smart Hyperlink" w:semiHidden="1" w:unhideWhenUsed="1"/>
   </w:latentStyles>
   <w:style w:type="paragraph" w:default="1" w:styleId="Normal">
     <w:name w:val="Normal"/>
@@ -11265,11 +11286,10 @@
 <file path=word/glossary/fontTable.xml><?xml version="1.0" encoding="utf-8"?>
 <w:fonts xmlns:mc="http://schemas.openxmlformats.org/markup-compatibility/2006" xmlns:r="http://schemas.openxmlformats.org/officeDocument/2006/relationships" xmlns:w="http://schemas.openxmlformats.org/wordprocessingml/2006/main" xmlns:w14="http://schemas.microsoft.com/office/word/2010/wordml" xmlns:w15="http://schemas.microsoft.com/office/word/2012/wordml" mc:Ignorable="w14 w15">
   <w:font w:name="Times New Roman">
-    <w:panose1 w:val="02020603050405020304"/>
     <w:charset w:val="00"/>
     <w:family w:val="auto"/>
     <w:pitch w:val="variable"/>
-    <w:sig w:usb0="E0002AFF" w:usb1="C0007841" w:usb2="00000009" w:usb3="00000000" w:csb0="000001FF" w:csb1="00000000"/>
+    <w:sig w:usb0="00000003" w:usb1="00000000" w:usb2="00000000" w:usb3="00000000" w:csb0="00000001" w:csb1="00000000"/>
   </w:font>
   <w:font w:name="Courier New">
     <w:panose1 w:val="02070309020205020404"/>
@@ -11286,7 +11306,7 @@
     <w:sig w:usb0="00000000" w:usb1="10000000" w:usb2="00000000" w:usb3="00000000" w:csb0="80000000" w:csb1="00000000"/>
   </w:font>
   <w:font w:name="Symbol">
-    <w:panose1 w:val="00000000000000000000"/>
+    <w:panose1 w:val="05050102010706020507"/>
     <w:charset w:val="02"/>
     <w:family w:val="auto"/>
     <w:pitch w:val="variable"/>
@@ -11332,6 +11352,20 @@
     <w:pitch w:val="variable"/>
     <w:sig w:usb0="E00002FF" w:usb1="400004FF" w:usb2="00000000" w:usb3="00000000" w:csb0="0000019F" w:csb1="00000000"/>
   </w:font>
+  <w:font w:name="Yu Mincho">
+    <w:panose1 w:val="02020400000000000000"/>
+    <w:charset w:val="80"/>
+    <w:family w:val="auto"/>
+    <w:pitch w:val="variable"/>
+    <w:sig w:usb0="800002E7" w:usb1="2AC7FCFF" w:usb2="00000012" w:usb3="00000000" w:csb0="0002009F" w:csb1="00000000"/>
+  </w:font>
+  <w:font w:name="Yu Gothic Light">
+    <w:panose1 w:val="020B0300000000000000"/>
+    <w:charset w:val="80"/>
+    <w:family w:val="auto"/>
+    <w:pitch w:val="variable"/>
+    <w:sig w:usb0="E00002FF" w:usb1="2AC7FDFF" w:usb2="00000016" w:usb3="00000000" w:csb0="0002009F" w:csb1="00000000"/>
+  </w:font>
   <w:font w:name="Calibri Light">
     <w:panose1 w:val="020F0302020204030204"/>
     <w:charset w:val="00"/>
@@ -11361,6 +11395,7 @@
     <w:rsid w:val="00821F10"/>
     <w:rsid w:val="009E7870"/>
     <w:rsid w:val="00B140F9"/>
+    <w:rsid w:val="00B73BC1"/>
   </w:rsids>
   <m:mathPr>
     <m:mathFont m:val="Cambria Math"/>
@@ -11375,7 +11410,7 @@
     <m:intLim m:val="subSup"/>
     <m:naryLim m:val="undOvr"/>
   </m:mathPr>
-  <w:themeFontLang w:val="en-US" w:eastAsia="ja-JP"/>
+  <w:themeFontLang w:val="en-US" w:eastAsia="ja-JP" w:bidi="x-none"/>
   <w:clrSchemeMapping w:bg1="light1" w:t1="dark1" w:bg2="light2" w:t2="dark2" w:accent1="accent1" w:accent2="accent2" w:accent3="accent3" w:accent4="accent4" w:accent5="accent5" w:accent6="accent6" w:hyperlink="hyperlink" w:followedHyperlink="followedHyperlink"/>
   <w:doNotAutoCompressPictures/>
   <w:decimalSymbol w:val="."/>
@@ -11397,7 +11432,7 @@
     </w:rPrDefault>
     <w:pPrDefault/>
   </w:docDefaults>
-  <w:latentStyles w:defLockedState="0" w:defUIPriority="99" w:defSemiHidden="0" w:defUnhideWhenUsed="0" w:defQFormat="0" w:count="380">
+  <w:latentStyles w:defLockedState="0" w:defUIPriority="99" w:defSemiHidden="0" w:defUnhideWhenUsed="0" w:defQFormat="0" w:count="382">
     <w:lsdException w:name="Normal" w:uiPriority="0" w:qFormat="1"/>
     <w:lsdException w:name="heading 1" w:uiPriority="9" w:qFormat="1"/>
     <w:lsdException w:name="heading 2" w:semiHidden="1" w:uiPriority="9" w:unhideWhenUsed="1" w:qFormat="1"/>
@@ -11503,7 +11538,6 @@
     <w:lsdException w:name="HTML Sample" w:semiHidden="1" w:unhideWhenUsed="1"/>
     <w:lsdException w:name="HTML Typewriter" w:semiHidden="1" w:unhideWhenUsed="1"/>
     <w:lsdException w:name="HTML Variable" w:semiHidden="1" w:unhideWhenUsed="1"/>
-    <w:lsdException w:name="Normal Table" w:semiHidden="1" w:unhideWhenUsed="1"/>
     <w:lsdException w:name="annotation subject" w:semiHidden="1" w:unhideWhenUsed="1"/>
     <w:lsdException w:name="No List" w:semiHidden="1" w:unhideWhenUsed="1"/>
     <w:lsdException w:name="Outline List 1" w:semiHidden="1" w:unhideWhenUsed="1"/>
@@ -11549,11 +11583,9 @@
     <w:lsdException w:name="Table Subtle 1" w:semiHidden="1" w:unhideWhenUsed="1"/>
     <w:lsdException w:name="Table Subtle 2" w:semiHidden="1" w:unhideWhenUsed="1"/>
     <w:lsdException w:name="Table Web 1" w:semiHidden="1" w:unhideWhenUsed="1"/>
-    <w:lsdException w:name="Table Web 2" w:semiHidden="1" w:unhideWhenUsed="1"/>
     <w:lsdException w:name="Table Web 3" w:semiHidden="1" w:unhideWhenUsed="1"/>
     <w:lsdException w:name="Balloon Text" w:semiHidden="1" w:unhideWhenUsed="1"/>
     <w:lsdException w:name="Table Grid" w:uiPriority="59"/>
-    <w:lsdException w:name="Table Theme" w:semiHidden="1" w:unhideWhenUsed="1"/>
     <w:lsdException w:name="Note Level 1" w:semiHidden="1" w:unhideWhenUsed="1"/>
     <w:lsdException w:name="Note Level 2" w:semiHidden="1" w:unhideWhenUsed="1"/>
     <w:lsdException w:name="Note Level 3" w:semiHidden="1" w:unhideWhenUsed="1"/>
@@ -11778,6 +11810,8 @@
     <w:lsdException w:name="List Table 5 Dark Accent 6" w:uiPriority="50"/>
     <w:lsdException w:name="List Table 6 Colorful Accent 6" w:uiPriority="51"/>
     <w:lsdException w:name="List Table 7 Colorful Accent 6" w:uiPriority="52"/>
+    <w:lsdException w:name="Mention" w:semiHidden="1" w:unhideWhenUsed="1"/>
+    <w:lsdException w:name="Smart Hyperlink" w:semiHidden="1" w:unhideWhenUsed="1"/>
   </w:latentStyles>
   <w:style w:type="paragraph" w:default="1" w:styleId="Normal">
     <w:name w:val="Normal"/>
@@ -12161,7 +12195,7 @@
 </file>
 
 <file path=customXml/itemProps1.xml><?xml version="1.0" encoding="utf-8"?>
-<ds:datastoreItem xmlns:ds="http://schemas.openxmlformats.org/officeDocument/2006/customXml" ds:itemID="{550EC78B-AF2B-0D4C-81C1-69D381D155BD}">
+<ds:datastoreItem xmlns:ds="http://schemas.openxmlformats.org/officeDocument/2006/customXml" ds:itemID="{DF3A989B-CFEF-9049-9AE3-1345C13AE25A}">
   <ds:schemaRefs>
     <ds:schemaRef ds:uri="http://schemas.openxmlformats.org/officeDocument/2006/bibliography"/>
   </ds:schemaRefs>

</xml_diff>